<commit_message>
Amélioration message validité input formulaire
</commit_message>
<xml_diff>
--- a/P5_02_plantests.docx
+++ b/P5_02_plantests.docx
@@ -404,7 +404,10 @@
               <w:cnfStyle w:val="000000100000" w:firstRow="0" w:lastRow="0" w:firstColumn="0" w:lastColumn="0" w:oddVBand="0" w:evenVBand="0" w:oddHBand="1" w:evenHBand="0" w:firstRowFirstColumn="0" w:firstRowLastColumn="0" w:lastRowFirstColumn="0" w:lastRowLastColumn="0"/>
             </w:pPr>
             <w:r>
-              <w:t>index.js</w:t>
+              <w:t>helpers</w:t>
+            </w:r>
+            <w:r>
+              <w:t>.js</w:t>
             </w:r>
           </w:p>
         </w:tc>
@@ -483,7 +486,16 @@
               <w:cnfStyle w:val="000000000000" w:firstRow="0" w:lastRow="0" w:firstColumn="0" w:lastColumn="0" w:oddVBand="0" w:evenVBand="0" w:oddHBand="0" w:evenHBand="0" w:firstRowFirstColumn="0" w:firstRowLastColumn="0" w:lastRowFirstColumn="0" w:lastRowLastColumn="0"/>
             </w:pPr>
             <w:r>
-              <w:t>l.43-49</w:t>
+              <w:t>l.</w:t>
+            </w:r>
+            <w:r>
+              <w:t>10</w:t>
+            </w:r>
+            <w:r>
+              <w:t>-</w:t>
+            </w:r>
+            <w:r>
+              <w:t>13</w:t>
             </w:r>
           </w:p>
           <w:p>
@@ -554,6 +566,13 @@
               </w:rPr>
               <w:t>un nom et un prix</w:t>
             </w:r>
+            <w:r>
+              <w:rPr>
+                <w:sz w:val="20"/>
+                <w:szCs w:val="20"/>
+              </w:rPr>
+              <w:t xml:space="preserve"> et un bouton de redirection</w:t>
+            </w:r>
           </w:p>
         </w:tc>
         <w:tc>
@@ -568,7 +587,16 @@
               <w:cnfStyle w:val="000000100000" w:firstRow="0" w:lastRow="0" w:firstColumn="0" w:lastColumn="0" w:oddVBand="0" w:evenVBand="0" w:oddHBand="1" w:evenHBand="0" w:firstRowFirstColumn="0" w:firstRowLastColumn="0" w:lastRowFirstColumn="0" w:lastRowLastColumn="0"/>
             </w:pPr>
             <w:r>
-              <w:t>l.57-71</w:t>
+              <w:t>l.</w:t>
+            </w:r>
+            <w:r>
+              <w:t>16</w:t>
+            </w:r>
+            <w:r>
+              <w:t>-</w:t>
+            </w:r>
+            <w:r>
+              <w:t>61</w:t>
             </w:r>
           </w:p>
           <w:p>
@@ -664,7 +692,10 @@
               <w:cnfStyle w:val="000000000000" w:firstRow="0" w:lastRow="0" w:firstColumn="0" w:lastColumn="0" w:oddVBand="0" w:evenVBand="0" w:oddHBand="0" w:evenHBand="0" w:firstRowFirstColumn="0" w:firstRowLastColumn="0" w:lastRowFirstColumn="0" w:lastRowLastColumn="0"/>
             </w:pPr>
             <w:r>
-              <w:t>l.74-80</w:t>
+              <w:t>l.</w:t>
+            </w:r>
+            <w:r>
+              <w:t>51-61</w:t>
             </w:r>
           </w:p>
           <w:p>
@@ -675,6 +706,16 @@
             </w:pPr>
             <w:r>
               <w:t>index.js</w:t>
+            </w:r>
+          </w:p>
+          <w:p>
+            <w:pPr>
+              <w:spacing w:before="120" w:after="120"/>
+              <w:jc w:val="center"/>
+              <w:cnfStyle w:val="000000000000" w:firstRow="0" w:lastRow="0" w:firstColumn="0" w:lastColumn="0" w:oddVBand="0" w:evenVBand="0" w:oddHBand="0" w:evenHBand="0" w:firstRowFirstColumn="0" w:firstRowLastColumn="0" w:lastRowFirstColumn="0" w:lastRowLastColumn="0"/>
+            </w:pPr>
+            <w:r>
+              <w:t>vers produit.html</w:t>
             </w:r>
           </w:p>
         </w:tc>
@@ -842,7 +883,15 @@
                 <w:sz w:val="20"/>
                 <w:szCs w:val="20"/>
               </w:rPr>
-              <w:t>des données stockées (id du produit choisi et objet avec ses caractéristiques)</w:t>
+              <w:t xml:space="preserve">des données </w:t>
+            </w:r>
+            <w:r>
+              <w:rPr>
+                <w:sz w:val="20"/>
+                <w:szCs w:val="20"/>
+              </w:rPr>
+              <w:lastRenderedPageBreak/>
+              <w:t>stockées (id du produit choisi et objet avec ses caractéristiques)</w:t>
             </w:r>
           </w:p>
         </w:tc>
@@ -857,7 +906,11 @@
               <w:cnfStyle w:val="000000100000" w:firstRow="0" w:lastRow="0" w:firstColumn="0" w:lastColumn="0" w:oddVBand="0" w:evenVBand="0" w:oddHBand="1" w:evenHBand="0" w:firstRowFirstColumn="0" w:firstRowLastColumn="0" w:lastRowFirstColumn="0" w:lastRowLastColumn="0"/>
             </w:pPr>
             <w:r>
-              <w:t>l.83-85</w:t>
+              <w:lastRenderedPageBreak/>
+              <w:t>l.</w:t>
+            </w:r>
+            <w:r>
+              <w:t>64-66</w:t>
             </w:r>
           </w:p>
           <w:p>
@@ -890,6 +943,7 @@
               <w:cnfStyle w:val="000000100000" w:firstRow="0" w:lastRow="0" w:firstColumn="0" w:lastColumn="0" w:oddVBand="0" w:evenVBand="0" w:oddHBand="1" w:evenHBand="0" w:firstRowFirstColumn="0" w:firstRowLastColumn="0" w:lastRowFirstColumn="0" w:lastRowLastColumn="0"/>
             </w:pPr>
             <w:r>
+              <w:lastRenderedPageBreak/>
               <w:t>produit.js</w:t>
             </w:r>
           </w:p>
@@ -1051,7 +1105,13 @@
               <w:cnfStyle w:val="000000000000" w:firstRow="0" w:lastRow="0" w:firstColumn="0" w:lastColumn="0" w:oddVBand="0" w:evenVBand="0" w:oddHBand="0" w:evenHBand="0" w:firstRowFirstColumn="0" w:firstRowLastColumn="0" w:lastRowFirstColumn="0" w:lastRowLastColumn="0"/>
             </w:pPr>
             <w:r>
-              <w:t>l.37-40</w:t>
+              <w:t>l.</w:t>
+            </w:r>
+            <w:r>
+              <w:t>21</w:t>
+            </w:r>
+            <w:r>
+              <w:t>-25</w:t>
             </w:r>
           </w:p>
           <w:p>
@@ -1120,7 +1180,10 @@
               <w:cnfStyle w:val="000000100000" w:firstRow="0" w:lastRow="0" w:firstColumn="0" w:lastColumn="0" w:oddVBand="0" w:evenVBand="0" w:oddHBand="1" w:evenHBand="0" w:firstRowFirstColumn="0" w:firstRowLastColumn="0" w:lastRowFirstColumn="0" w:lastRowLastColumn="0"/>
             </w:pPr>
             <w:r>
-              <w:t>l.44-48</w:t>
+              <w:t>l.</w:t>
+            </w:r>
+            <w:r>
+              <w:t>28-32</w:t>
             </w:r>
           </w:p>
           <w:p>
@@ -1186,7 +1249,10 @@
               <w:cnfStyle w:val="000000000000" w:firstRow="0" w:lastRow="0" w:firstColumn="0" w:lastColumn="0" w:oddVBand="0" w:evenVBand="0" w:oddHBand="0" w:evenHBand="0" w:firstRowFirstColumn="0" w:firstRowLastColumn="0" w:lastRowFirstColumn="0" w:lastRowLastColumn="0"/>
             </w:pPr>
             <w:r>
-              <w:t>l.60-62</w:t>
+              <w:t>l.</w:t>
+            </w:r>
+            <w:r>
+              <w:t>44-46</w:t>
             </w:r>
           </w:p>
           <w:p>
@@ -1255,7 +1321,10 @@
               <w:cnfStyle w:val="000000100000" w:firstRow="0" w:lastRow="0" w:firstColumn="0" w:lastColumn="0" w:oddVBand="0" w:evenVBand="0" w:oddHBand="1" w:evenHBand="0" w:firstRowFirstColumn="0" w:firstRowLastColumn="0" w:lastRowFirstColumn="0" w:lastRowLastColumn="0"/>
             </w:pPr>
             <w:r>
-              <w:t>l.65-68</w:t>
+              <w:t>l.</w:t>
+            </w:r>
+            <w:r>
+              <w:t>49-52</w:t>
             </w:r>
           </w:p>
           <w:p>
@@ -1335,7 +1404,10 @@
               <w:cnfStyle w:val="000000000000" w:firstRow="0" w:lastRow="0" w:firstColumn="0" w:lastColumn="0" w:oddVBand="0" w:evenVBand="0" w:oddHBand="0" w:evenHBand="0" w:firstRowFirstColumn="0" w:firstRowLastColumn="0" w:lastRowFirstColumn="0" w:lastRowLastColumn="0"/>
             </w:pPr>
             <w:r>
-              <w:t>l.75-78</w:t>
+              <w:t>l.</w:t>
+            </w:r>
+            <w:r>
+              <w:t>59-62</w:t>
             </w:r>
           </w:p>
           <w:p>
@@ -1438,10 +1510,7 @@
               <w:t>l.</w:t>
             </w:r>
             <w:r>
-              <w:t>86-</w:t>
-            </w:r>
-            <w:r>
-              <w:t>89</w:t>
+              <w:t>72-73</w:t>
             </w:r>
           </w:p>
           <w:p>
@@ -1507,7 +1576,10 @@
               <w:cnfStyle w:val="000000000000" w:firstRow="0" w:lastRow="0" w:firstColumn="0" w:lastColumn="0" w:oddVBand="0" w:evenVBand="0" w:oddHBand="0" w:evenHBand="0" w:firstRowFirstColumn="0" w:firstRowLastColumn="0" w:lastRowFirstColumn="0" w:lastRowLastColumn="0"/>
             </w:pPr>
             <w:r>
-              <w:t>l.90</w:t>
+              <w:t>l.</w:t>
+            </w:r>
+            <w:r>
+              <w:t>74</w:t>
             </w:r>
           </w:p>
           <w:p>
@@ -1582,7 +1654,10 @@
               <w:cnfStyle w:val="000000100000" w:firstRow="0" w:lastRow="0" w:firstColumn="0" w:lastColumn="0" w:oddVBand="0" w:evenVBand="0" w:oddHBand="1" w:evenHBand="0" w:firstRowFirstColumn="0" w:firstRowLastColumn="0" w:lastRowFirstColumn="0" w:lastRowLastColumn="0"/>
             </w:pPr>
             <w:r>
-              <w:t>l.111-113</w:t>
+              <w:t>l.</w:t>
+            </w:r>
+            <w:r>
+              <w:t>95-96</w:t>
             </w:r>
           </w:p>
           <w:p>
@@ -1838,7 +1913,16 @@
               <w:cnfStyle w:val="000000100000" w:firstRow="0" w:lastRow="0" w:firstColumn="0" w:lastColumn="0" w:oddVBand="0" w:evenVBand="0" w:oddHBand="1" w:evenHBand="0" w:firstRowFirstColumn="0" w:firstRowLastColumn="0" w:lastRowFirstColumn="0" w:lastRowLastColumn="0"/>
             </w:pPr>
             <w:r>
-              <w:t>l.119 - l.123</w:t>
+              <w:t>l.1</w:t>
+            </w:r>
+            <w:r>
+              <w:t>00</w:t>
+            </w:r>
+            <w:r>
+              <w:t xml:space="preserve"> - l.1</w:t>
+            </w:r>
+            <w:r>
+              <w:t>06</w:t>
             </w:r>
           </w:p>
           <w:p>
@@ -1865,7 +1949,10 @@
               <w:cnfStyle w:val="000000100000" w:firstRow="0" w:lastRow="0" w:firstColumn="0" w:lastColumn="0" w:oddVBand="0" w:evenVBand="0" w:oddHBand="1" w:evenHBand="0" w:firstRowFirstColumn="0" w:firstRowLastColumn="0" w:lastRowFirstColumn="0" w:lastRowLastColumn="0"/>
             </w:pPr>
             <w:r>
-              <w:t>l.8-9</w:t>
+              <w:t>l.</w:t>
+            </w:r>
+            <w:r>
+              <w:t>8-9</w:t>
             </w:r>
           </w:p>
           <w:p>
@@ -1940,7 +2027,10 @@
               <w:cnfStyle w:val="000000000000" w:firstRow="0" w:lastRow="0" w:firstColumn="0" w:lastColumn="0" w:oddVBand="0" w:evenVBand="0" w:oddHBand="0" w:evenHBand="0" w:firstRowFirstColumn="0" w:firstRowLastColumn="0" w:lastRowFirstColumn="0" w:lastRowLastColumn="0"/>
             </w:pPr>
             <w:r>
-              <w:t>l.23-27</w:t>
+              <w:t>l.</w:t>
+            </w:r>
+            <w:r>
+              <w:t>18-22</w:t>
             </w:r>
           </w:p>
           <w:p>
@@ -2011,7 +2101,10 @@
               <w:cnfStyle w:val="000000100000" w:firstRow="0" w:lastRow="0" w:firstColumn="0" w:lastColumn="0" w:oddVBand="0" w:evenVBand="0" w:oddHBand="1" w:evenHBand="0" w:firstRowFirstColumn="0" w:firstRowLastColumn="0" w:lastRowFirstColumn="0" w:lastRowLastColumn="0"/>
             </w:pPr>
             <w:r>
-              <w:t>l.31-36</w:t>
+              <w:t>l.</w:t>
+            </w:r>
+            <w:r>
+              <w:t>23-24</w:t>
             </w:r>
           </w:p>
           <w:p>
@@ -2078,6 +2171,19 @@
               <w:jc w:val="center"/>
               <w:cnfStyle w:val="000000000000" w:firstRow="0" w:lastRow="0" w:firstColumn="0" w:lastColumn="0" w:oddVBand="0" w:evenVBand="0" w:oddHBand="0" w:evenHBand="0" w:firstRowFirstColumn="0" w:firstRowLastColumn="0" w:lastRowFirstColumn="0" w:lastRowLastColumn="0"/>
             </w:pPr>
+            <w:r>
+              <w:t>l.26-29</w:t>
+            </w:r>
+          </w:p>
+          <w:p>
+            <w:pPr>
+              <w:spacing w:before="120" w:after="120"/>
+              <w:jc w:val="center"/>
+              <w:cnfStyle w:val="000000000000" w:firstRow="0" w:lastRow="0" w:firstColumn="0" w:lastColumn="0" w:oddVBand="0" w:evenVBand="0" w:oddHBand="0" w:evenHBand="0" w:firstRowFirstColumn="0" w:firstRowLastColumn="0" w:lastRowFirstColumn="0" w:lastRowLastColumn="0"/>
+            </w:pPr>
+            <w:r>
+              <w:t>panier.js</w:t>
+            </w:r>
           </w:p>
         </w:tc>
       </w:tr>
@@ -2121,7 +2227,21 @@
                 <w:sz w:val="20"/>
                 <w:szCs w:val="20"/>
               </w:rPr>
-              <w:t>Vérification qu’au clique sur le bouton « Supprimer le panier », le tableau se vide et un message d’alerte « Votre panier est vide » s’affiche</w:t>
+              <w:t xml:space="preserve">Vérification qu’au clique sur le bouton « Supprimer le panier », le tableau se vide et un message d’alerte « Votre panier est </w:t>
+            </w:r>
+            <w:r>
+              <w:rPr>
+                <w:sz w:val="20"/>
+                <w:szCs w:val="20"/>
+              </w:rPr>
+              <w:t xml:space="preserve">maintenant </w:t>
+            </w:r>
+            <w:r>
+              <w:rPr>
+                <w:sz w:val="20"/>
+                <w:szCs w:val="20"/>
+              </w:rPr>
+              <w:t>vide » s’affiche</w:t>
             </w:r>
           </w:p>
         </w:tc>
@@ -2137,7 +2257,16 @@
               <w:cnfStyle w:val="000000100000" w:firstRow="0" w:lastRow="0" w:firstColumn="0" w:lastColumn="0" w:oddVBand="0" w:evenVBand="0" w:oddHBand="1" w:evenHBand="0" w:firstRowFirstColumn="0" w:firstRowLastColumn="0" w:lastRowFirstColumn="0" w:lastRowLastColumn="0"/>
             </w:pPr>
             <w:r>
-              <w:t>l.39-41</w:t>
+              <w:t>l.3</w:t>
+            </w:r>
+            <w:r>
+              <w:t>8</w:t>
+            </w:r>
+            <w:r>
+              <w:t>-4</w:t>
+            </w:r>
+            <w:r>
+              <w:t>0</w:t>
             </w:r>
           </w:p>
           <w:p>
@@ -2247,7 +2376,10 @@
               <w:cnfStyle w:val="000000000000" w:firstRow="0" w:lastRow="0" w:firstColumn="0" w:lastColumn="0" w:oddVBand="0" w:evenVBand="0" w:oddHBand="0" w:evenHBand="0" w:firstRowFirstColumn="0" w:firstRowLastColumn="0" w:lastRowFirstColumn="0" w:lastRowLastColumn="0"/>
             </w:pPr>
             <w:r>
-              <w:t>l.42</w:t>
+              <w:t>l.4</w:t>
+            </w:r>
+            <w:r>
+              <w:t>1</w:t>
             </w:r>
           </w:p>
           <w:p>
@@ -2339,7 +2471,10 @@
               <w:cnfStyle w:val="000000100000" w:firstRow="0" w:lastRow="0" w:firstColumn="0" w:lastColumn="0" w:oddVBand="0" w:evenVBand="0" w:oddHBand="1" w:evenHBand="0" w:firstRowFirstColumn="0" w:firstRowLastColumn="0" w:lastRowFirstColumn="0" w:lastRowLastColumn="0"/>
             </w:pPr>
             <w:r>
-              <w:t>l.74-75</w:t>
+              <w:t>l.</w:t>
+            </w:r>
+            <w:r>
+              <w:t>53-55</w:t>
             </w:r>
           </w:p>
           <w:p>
@@ -2391,93 +2526,28 @@
                 <w:sz w:val="20"/>
                 <w:szCs w:val="20"/>
               </w:rPr>
-              <w:t>Vérification qu’à chaque clique sur le bouton « Valider la commande », si le texte d’un input ne correspond pas a la formule demandée, un message d’alerte apparait.</w:t>
-            </w:r>
-          </w:p>
-          <w:p>
-            <w:pPr>
-              <w:spacing w:before="120" w:after="120"/>
-              <w:jc w:val="center"/>
-              <w:cnfStyle w:val="000000000000" w:firstRow="0" w:lastRow="0" w:firstColumn="0" w:lastColumn="0" w:oddVBand="0" w:evenVBand="0" w:oddHBand="0" w:evenHBand="0" w:firstRowFirstColumn="0" w:firstRowLastColumn="0" w:lastRowFirstColumn="0" w:lastRowLastColumn="0"/>
-              <w:rPr>
-                <w:sz w:val="20"/>
-                <w:szCs w:val="20"/>
-              </w:rPr>
-            </w:pPr>
-            <w:r>
-              <w:rPr>
-                <w:sz w:val="20"/>
-                <w:szCs w:val="20"/>
-              </w:rPr>
-              <w:t xml:space="preserve">- prénom : </w:t>
-            </w:r>
-            <w:r>
-              <w:rPr>
-                <w:sz w:val="20"/>
-                <w:szCs w:val="20"/>
-              </w:rPr>
-              <w:t>majuscule puis minuscule</w:t>
-            </w:r>
-          </w:p>
-          <w:p>
-            <w:pPr>
-              <w:spacing w:before="120" w:after="120"/>
-              <w:jc w:val="center"/>
-              <w:cnfStyle w:val="000000000000" w:firstRow="0" w:lastRow="0" w:firstColumn="0" w:lastColumn="0" w:oddVBand="0" w:evenVBand="0" w:oddHBand="0" w:evenHBand="0" w:firstRowFirstColumn="0" w:firstRowLastColumn="0" w:lastRowFirstColumn="0" w:lastRowLastColumn="0"/>
-              <w:rPr>
-                <w:sz w:val="20"/>
-                <w:szCs w:val="20"/>
-              </w:rPr>
-            </w:pPr>
-            <w:r>
-              <w:rPr>
-                <w:sz w:val="20"/>
-                <w:szCs w:val="20"/>
-              </w:rPr>
-              <w:t>- nom : majuscule puis minuscule</w:t>
-            </w:r>
-          </w:p>
-          <w:p>
-            <w:pPr>
-              <w:spacing w:before="120" w:after="120"/>
-              <w:jc w:val="center"/>
-              <w:cnfStyle w:val="000000000000" w:firstRow="0" w:lastRow="0" w:firstColumn="0" w:lastColumn="0" w:oddVBand="0" w:evenVBand="0" w:oddHBand="0" w:evenHBand="0" w:firstRowFirstColumn="0" w:firstRowLastColumn="0" w:lastRowFirstColumn="0" w:lastRowLastColumn="0"/>
-              <w:rPr>
-                <w:sz w:val="20"/>
-                <w:szCs w:val="20"/>
-              </w:rPr>
-            </w:pPr>
-            <w:r>
-              <w:rPr>
-                <w:sz w:val="20"/>
-                <w:szCs w:val="20"/>
-              </w:rPr>
-              <w:t>- ville : majuscule (‘ et – accepté)</w:t>
-            </w:r>
-          </w:p>
-          <w:p>
-            <w:pPr>
-              <w:spacing w:before="120" w:after="120"/>
-              <w:jc w:val="center"/>
-              <w:cnfStyle w:val="000000000000" w:firstRow="0" w:lastRow="0" w:firstColumn="0" w:lastColumn="0" w:oddVBand="0" w:evenVBand="0" w:oddHBand="0" w:evenHBand="0" w:firstRowFirstColumn="0" w:firstRowLastColumn="0" w:lastRowFirstColumn="0" w:lastRowLastColumn="0"/>
-              <w:rPr>
-                <w:sz w:val="20"/>
-                <w:szCs w:val="20"/>
-              </w:rPr>
-            </w:pPr>
-            <w:r>
-              <w:rPr>
-                <w:sz w:val="20"/>
-                <w:szCs w:val="20"/>
-              </w:rPr>
-              <w:t>- email : email</w:t>
-            </w:r>
-            <w:r>
-              <w:rPr>
-                <w:sz w:val="20"/>
-                <w:szCs w:val="20"/>
-              </w:rPr>
-              <w:t xml:space="preserve"> conforme</w:t>
+              <w:t xml:space="preserve">Vérification qu’à chaque clique sur le bouton « Valider la commande », si le texte d’un input ne correspond pas </w:t>
+            </w:r>
+            <w:r>
+              <w:rPr>
+                <w:sz w:val="20"/>
+                <w:szCs w:val="20"/>
+              </w:rPr>
+              <w:t>à</w:t>
+            </w:r>
+            <w:r>
+              <w:rPr>
+                <w:sz w:val="20"/>
+                <w:szCs w:val="20"/>
+              </w:rPr>
+              <w:t xml:space="preserve"> la formule demandée, un message d’alerte apparait</w:t>
+            </w:r>
+            <w:r>
+              <w:rPr>
+                <w:sz w:val="20"/>
+                <w:szCs w:val="20"/>
+              </w:rPr>
+              <w:t xml:space="preserve"> sous chaque input.</w:t>
             </w:r>
           </w:p>
         </w:tc>
@@ -2493,7 +2563,10 @@
               <w:cnfStyle w:val="000000000000" w:firstRow="0" w:lastRow="0" w:firstColumn="0" w:lastColumn="0" w:oddVBand="0" w:evenVBand="0" w:oddHBand="0" w:evenHBand="0" w:firstRowFirstColumn="0" w:firstRowLastColumn="0" w:lastRowFirstColumn="0" w:lastRowLastColumn="0"/>
             </w:pPr>
             <w:r>
-              <w:t>l.86-114</w:t>
+              <w:t>l.86-1</w:t>
+            </w:r>
+            <w:r>
+              <w:t>30</w:t>
             </w:r>
           </w:p>
           <w:p>
@@ -2520,7 +2593,10 @@
               <w:cnfStyle w:val="000000000000" w:firstRow="0" w:lastRow="0" w:firstColumn="0" w:lastColumn="0" w:oddVBand="0" w:evenVBand="0" w:oddHBand="0" w:evenHBand="0" w:firstRowFirstColumn="0" w:firstRowLastColumn="0" w:lastRowFirstColumn="0" w:lastRowLastColumn="0"/>
             </w:pPr>
             <w:r>
-              <w:t>l.109</w:t>
+              <w:t>l.</w:t>
+            </w:r>
+            <w:r>
+              <w:t>90-93</w:t>
             </w:r>
           </w:p>
           <w:p>
@@ -2575,15 +2651,7 @@
                 <w:sz w:val="20"/>
                 <w:szCs w:val="20"/>
               </w:rPr>
-              <w:t xml:space="preserve">Vérification que si les input sont tous valides, le formulaire est envoyé après clique sur le bouton « Valider la </w:t>
-            </w:r>
-            <w:r>
-              <w:rPr>
-                <w:sz w:val="20"/>
-                <w:szCs w:val="20"/>
-              </w:rPr>
-              <w:lastRenderedPageBreak/>
-              <w:t>commande » et redirection</w:t>
+              <w:t>Vérification que si les input sont tous valides, le formulaire est envoyé après clique sur le bouton « Valider la commande » et redirection</w:t>
             </w:r>
             <w:r>
               <w:rPr>
@@ -2613,8 +2681,10 @@
               <w:cnfStyle w:val="000000100000" w:firstRow="0" w:lastRow="0" w:firstColumn="0" w:lastColumn="0" w:oddVBand="0" w:evenVBand="0" w:oddHBand="1" w:evenHBand="0" w:firstRowFirstColumn="0" w:firstRowLastColumn="0" w:lastRowFirstColumn="0" w:lastRowLastColumn="0"/>
             </w:pPr>
             <w:r>
-              <w:lastRenderedPageBreak/>
-              <w:t>l.102-105</w:t>
+              <w:t>l.</w:t>
+            </w:r>
+            <w:r>
+              <w:t>63-86</w:t>
             </w:r>
           </w:p>
           <w:p>
@@ -2630,7 +2700,6 @@
         </w:tc>
       </w:tr>
     </w:tbl>
-    <w:p/>
     <w:p/>
     <w:p>
       <w:pPr>
@@ -2641,6 +2710,7 @@
         </w:numPr>
       </w:pPr>
       <w:r>
+        <w:lastRenderedPageBreak/>
         <w:t>Confirmation</w:t>
       </w:r>
     </w:p>

</xml_diff>